<commit_message>
development of Tasks Report (60%)
</commit_message>
<xml_diff>
--- a/Tasks/TaskReportTemplate.docx
+++ b/Tasks/TaskReportTemplate.docx
@@ -158,10 +158,10 @@
         <w:tblLook w:noVBand="0" w:val="0000" w:noHBand="0" w:lastColumn="0" w:firstColumn="0" w:lastRow="0" w:firstRow="0"/>
       </w:tblPr>
       <w:tblGrid>
-        <w:gridCol w:w="1333"/>
+        <w:gridCol w:w="1332"/>
         <w:gridCol w:w="1016"/>
         <w:gridCol w:w="1170"/>
-        <w:gridCol w:w="943"/>
+        <w:gridCol w:w="944"/>
         <w:gridCol w:w="1216"/>
         <w:gridCol w:w="511"/>
         <w:gridCol w:w="582"/>
@@ -242,14 +242,7 @@
                 <w:b/>
                 <w:bCs/>
               </w:rPr>
-              <w:t xml:space="preserve">Date: </w:t>
-            </w:r>
-            <w:r>
-              <w:rPr>
-                <w:b/>
-                <w:bCs/>
-              </w:rPr>
-              <w:t>09/23/2019</w:t>
+              <w:t>Date: 09/23/2019</w:t>
             </w:r>
           </w:p>
         </w:tc>
@@ -292,13 +285,6 @@
                 <w:color w:val="FF0000"/>
               </w:rPr>
               <w:tab/>
-            </w:r>
-            <w:r>
-              <w:rPr>
-                <w:b/>
-                <w:bCs/>
-                <w:color w:val="FF0000"/>
-              </w:rPr>
               <w:t>Autonomous F1/10 Racing for Everyone</w:t>
             </w:r>
           </w:p>
@@ -329,7 +315,7 @@
         </w:trPr>
         <w:tc>
           <w:tcPr>
-            <w:tcW w:w="1333" w:type="dxa"/>
+            <w:tcW w:w="1332" w:type="dxa"/>
             <w:tcBorders>
               <w:top w:val="single" w:sz="4" w:space="0" w:color="000000"/>
               <w:left w:val="single" w:sz="4" w:space="0" w:color="000000"/>
@@ -352,7 +338,7 @@
             <w:r>
               <w:rPr/>
               <w:drawing>
-                <wp:inline distT="0" distB="12700" distL="0" distR="0">
+                <wp:inline distT="0" distB="0" distL="0" distR="0">
                   <wp:extent cx="635000" cy="723900"/>
                   <wp:effectExtent l="0" t="0" r="0" b="0"/>
                   <wp:docPr id="1" name="Picture 1" descr=""/>
@@ -517,7 +503,7 @@
             <w:r>
               <w:rPr/>
               <w:drawing>
-                <wp:inline distT="0" distB="12700" distL="0" distR="0">
+                <wp:inline distT="0" distB="0" distL="0" distR="0">
                   <wp:extent cx="635000" cy="723900"/>
                   <wp:effectExtent l="0" t="0" r="0" b="0"/>
                   <wp:docPr id="2" name="Picture 3" descr=""/>
@@ -558,7 +544,7 @@
         </w:tc>
         <w:tc>
           <w:tcPr>
-            <w:tcW w:w="943" w:type="dxa"/>
+            <w:tcW w:w="944" w:type="dxa"/>
             <w:tcBorders>
               <w:top w:val="single" w:sz="4" w:space="0" w:color="000000"/>
               <w:left w:val="single" w:sz="4" w:space="0" w:color="000000"/>
@@ -684,7 +670,7 @@
             <w:r>
               <w:rPr/>
               <w:drawing>
-                <wp:inline distT="0" distB="12700" distL="0" distR="0">
+                <wp:inline distT="0" distB="0" distL="0" distR="0">
                   <wp:extent cx="635000" cy="723900"/>
                   <wp:effectExtent l="0" t="0" r="0" b="0"/>
                   <wp:docPr id="3" name="Picture 4" descr=""/>
@@ -851,7 +837,7 @@
             <w:r>
               <w:rPr/>
               <w:drawing>
-                <wp:inline distT="0" distB="12700" distL="0" distR="0">
+                <wp:inline distT="0" distB="0" distL="0" distR="0">
                   <wp:extent cx="635000" cy="723900"/>
                   <wp:effectExtent l="0" t="0" r="0" b="0"/>
                   <wp:docPr id="4" name="Picture 6" descr=""/>
@@ -1016,7 +1002,7 @@
         <w:rPr>
           <w:sz w:val="20"/>
         </w:rPr>
-        <w:t>&lt;list all meetings you had this week, either as a team internally, or with client&gt; No need to list faculty mentor meeting</w:t>
+        <w:t>N/A</w:t>
       </w:r>
     </w:p>
     <w:p>
@@ -1027,26 +1013,6 @@
       <w:r>
         <w:rPr/>
         <w:t>TASKS COMPLETED since last meeting:</w:t>
-      </w:r>
-    </w:p>
-    <w:p>
-      <w:pPr>
-        <w:pStyle w:val="Normal"/>
-        <w:rPr/>
-      </w:pPr>
-      <w:r>
-        <w:rPr/>
-        <w:t xml:space="preserve">&lt;See Instructions attached.  Just copy-paste and fill in the template table below for all tasks; one of these tables for each task. </w:t>
-      </w:r>
-    </w:p>
-    <w:p>
-      <w:pPr>
-        <w:pStyle w:val="Normal"/>
-        <w:rPr/>
-      </w:pPr>
-      <w:r>
-        <w:rPr/>
-        <w:t>A “typical” task report will be about 2-4 pages.  Please print, staple, and present in hardcopy to mentor at meeting&gt;</w:t>
       </w:r>
     </w:p>
     <w:p>
@@ -1082,8 +1048,8 @@
       <w:tblGrid>
         <w:gridCol w:w="3521"/>
         <w:gridCol w:w="1537"/>
-        <w:gridCol w:w="1260"/>
-        <w:gridCol w:w="2429"/>
+        <w:gridCol w:w="1261"/>
+        <w:gridCol w:w="2428"/>
       </w:tblGrid>
       <w:tr>
         <w:trPr/>
@@ -1111,15 +1077,23 @@
                 <w:bCs/>
                 <w:sz w:val="18"/>
               </w:rPr>
-              <w:t xml:space="preserve">Task Title: </w:t>
-            </w:r>
-            <w:r>
-              <w:rPr>
-                <w:b/>
-                <w:bCs/>
-                <w:sz w:val="18"/>
-              </w:rPr>
-              <w:t>Emails</w:t>
+              <w:t>Task Title: E</w:t>
+            </w:r>
+            <w:r>
+              <w:rPr>
+                <w:b/>
+                <w:bCs/>
+                <w:sz w:val="18"/>
+              </w:rPr>
+              <w:t>stablish Communication Via E</w:t>
+            </w:r>
+            <w:r>
+              <w:rPr>
+                <w:b/>
+                <w:bCs/>
+                <w:sz w:val="18"/>
+              </w:rPr>
+              <w:t>mails</w:t>
             </w:r>
           </w:p>
         </w:tc>
@@ -1139,9 +1113,7 @@
           <w:p>
             <w:pPr>
               <w:pStyle w:val="Normal"/>
-              <w:rPr>
-                <w:sz w:val="18"/>
-              </w:rPr>
+              <w:rPr/>
             </w:pPr>
             <w:r>
               <w:rPr>
@@ -1159,16 +1131,18 @@
             </w:r>
             <w:r>
               <w:rPr>
+                <w:b/>
+                <w:bCs/>
                 <w:color w:val="FF0000"/>
                 <w:sz w:val="18"/>
               </w:rPr>
-              <w:t>&lt;date task created&gt;</w:t>
+              <w:t>9/20/2019</w:t>
             </w:r>
           </w:p>
         </w:tc>
         <w:tc>
           <w:tcPr>
-            <w:tcW w:w="1260" w:type="dxa"/>
+            <w:tcW w:w="1261" w:type="dxa"/>
             <w:tcBorders>
               <w:top w:val="single" w:sz="4" w:space="0" w:color="000000"/>
               <w:left w:val="single" w:sz="4" w:space="0" w:color="000000"/>
@@ -1182,9 +1156,7 @@
           <w:p>
             <w:pPr>
               <w:pStyle w:val="Normal"/>
-              <w:rPr>
-                <w:sz w:val="18"/>
-              </w:rPr>
+              <w:rPr/>
             </w:pPr>
             <w:r>
               <w:rPr>
@@ -1196,16 +1168,18 @@
             </w:r>
             <w:r>
               <w:rPr>
+                <w:b/>
+                <w:bCs/>
                 <w:color w:val="FF0000"/>
                 <w:sz w:val="18"/>
               </w:rPr>
-              <w:t>&lt;date task was initially due&gt;</w:t>
+              <w:t>9/24/2019</w:t>
             </w:r>
           </w:p>
         </w:tc>
         <w:tc>
           <w:tcPr>
-            <w:tcW w:w="2429" w:type="dxa"/>
+            <w:tcW w:w="2428" w:type="dxa"/>
             <w:tcBorders>
               <w:top w:val="single" w:sz="4" w:space="0" w:color="000000"/>
               <w:left w:val="single" w:sz="4" w:space="0" w:color="000000"/>
@@ -1219,9 +1193,7 @@
           <w:p>
             <w:pPr>
               <w:pStyle w:val="Normal"/>
-              <w:rPr>
-                <w:sz w:val="18"/>
-              </w:rPr>
+              <w:rPr/>
             </w:pPr>
             <w:r>
               <w:rPr>
@@ -1242,7 +1214,7 @@
                 <w:color w:val="FF0000"/>
                 <w:sz w:val="18"/>
               </w:rPr>
-              <w:t>&lt;if it’s in this section, obviously the status is “completed”&gt;</w:t>
+              <w:t>COMPLETED</w:t>
             </w:r>
           </w:p>
         </w:tc>
@@ -1268,23 +1240,23 @@
           <w:p>
             <w:pPr>
               <w:pStyle w:val="Normal"/>
-              <w:rPr>
-                <w:sz w:val="18"/>
-              </w:rPr>
-            </w:pPr>
-            <w:r>
-              <w:rPr>
-                <w:b/>
-                <w:bCs/>
-                <w:sz w:val="18"/>
-              </w:rPr>
-              <w:t>Who (%):  &lt;</w:t>
-            </w:r>
-            <w:r>
-              <w:rPr>
-                <w:sz w:val="18"/>
-              </w:rPr>
-              <w:t>who’s responsible for it; if multiple persons, then to what percentage&gt;</w:t>
+              <w:rPr/>
+            </w:pPr>
+            <w:r>
+              <w:rPr>
+                <w:b/>
+                <w:bCs/>
+                <w:sz w:val="18"/>
+              </w:rPr>
+              <w:t xml:space="preserve">Who (%):  </w:t>
+            </w:r>
+            <w:r>
+              <w:rPr>
+                <w:b/>
+                <w:bCs/>
+                <w:sz w:val="18"/>
+              </w:rPr>
+              <w:t>Jordan Wright (80%), Kyle Watson (20%)</w:t>
             </w:r>
           </w:p>
         </w:tc>
@@ -1310,9 +1282,7 @@
           <w:p>
             <w:pPr>
               <w:pStyle w:val="Normal"/>
-              <w:rPr>
-                <w:sz w:val="18"/>
-              </w:rPr>
+              <w:rPr/>
             </w:pPr>
             <w:r>
               <w:rPr>
@@ -1324,9 +1294,19 @@
             </w:r>
             <w:r>
               <w:rPr>
-                <w:sz w:val="18"/>
-              </w:rPr>
-              <w:t xml:space="preserve">&lt;2-3 sentences to describe what involved with the task and its goals in more detail. </w:t>
+                <w:b/>
+                <w:bCs/>
+                <w:sz w:val="18"/>
+              </w:rPr>
+              <w:t xml:space="preserve">To establish communication between our team and the client, our mentor, and the capstone organizer in the form of initial emails. For the client and mentor, said emails will entail team member introductions and establishment of meeting times (weekly in the case of our mentor).  For the capstone organizer, the email will include </w:t>
+            </w:r>
+            <w:r>
+              <w:rPr>
+                <w:b/>
+                <w:bCs/>
+                <w:sz w:val="18"/>
+              </w:rPr>
+              <w:t>a complete project title, team name, team logo, name of team leader, and an attached face sheet document.</w:t>
             </w:r>
           </w:p>
         </w:tc>
@@ -1352,9 +1332,7 @@
           <w:p>
             <w:pPr>
               <w:pStyle w:val="Normal"/>
-              <w:rPr>
-                <w:sz w:val="18"/>
-              </w:rPr>
+              <w:rPr/>
             </w:pPr>
             <w:r>
               <w:rPr>
@@ -1366,9 +1344,59 @@
             </w:r>
             <w:r>
               <w:rPr>
-                <w:sz w:val="18"/>
-              </w:rPr>
-              <w:t>&lt;Concise statement of exactly what deliverable is expected &gt;</w:t>
+                <w:b/>
+                <w:bCs/>
+                <w:sz w:val="18"/>
+              </w:rPr>
+              <w:t xml:space="preserve">Three emails </w:t>
+            </w:r>
+            <w:r>
+              <w:rPr>
+                <w:b/>
+                <w:bCs/>
+                <w:sz w:val="18"/>
+              </w:rPr>
+              <w:t>sent to Isaac Shaffer, Dr. Nghiem, and Dr. Doerry</w:t>
+            </w:r>
+            <w:r>
+              <w:rPr>
+                <w:b/>
+                <w:bCs/>
+                <w:sz w:val="18"/>
+              </w:rPr>
+              <w:t xml:space="preserve"> containing </w:t>
+            </w:r>
+            <w:r>
+              <w:rPr>
+                <w:b/>
+                <w:bCs/>
+                <w:sz w:val="18"/>
+              </w:rPr>
+              <w:t xml:space="preserve">the respective </w:t>
+            </w:r>
+            <w:r>
+              <w:rPr>
+                <w:b/>
+                <w:bCs/>
+                <w:sz w:val="18"/>
+              </w:rPr>
+              <w:t xml:space="preserve">content per </w:t>
+            </w:r>
+            <w:r>
+              <w:rPr>
+                <w:b/>
+                <w:bCs/>
+                <w:sz w:val="18"/>
+              </w:rPr>
+              <w:t>the</w:t>
+            </w:r>
+            <w:r>
+              <w:rPr>
+                <w:b/>
+                <w:bCs/>
+                <w:sz w:val="18"/>
+              </w:rPr>
+              <w:t xml:space="preserve"> description above.</w:t>
             </w:r>
           </w:p>
         </w:tc>
@@ -1395,13 +1423,8 @@
         </w:rPr>
       </w:pPr>
       <w:r>
-        <w:rPr>
-          <w:color w:val="FF0000"/>
-        </w:rPr>
-        <w:t>&lt;please leave at least one blank line between task tables for readability&gt;</w:t>
-      </w:r>
-      <w:bookmarkStart w:id="0" w:name="_GoBack"/>
-      <w:bookmarkEnd w:id="0"/>
+        <w:rPr/>
+      </w:r>
     </w:p>
     <w:p>
       <w:pPr>
@@ -1437,8 +1460,8 @@
       <w:tblGrid>
         <w:gridCol w:w="3521"/>
         <w:gridCol w:w="1537"/>
-        <w:gridCol w:w="1260"/>
-        <w:gridCol w:w="2429"/>
+        <w:gridCol w:w="1261"/>
+        <w:gridCol w:w="2428"/>
       </w:tblGrid>
       <w:tr>
         <w:trPr/>
@@ -1458,9 +1481,7 @@
           <w:p>
             <w:pPr>
               <w:pStyle w:val="Normal"/>
-              <w:rPr>
-                <w:sz w:val="18"/>
-              </w:rPr>
+              <w:rPr/>
             </w:pPr>
             <w:r>
               <w:rPr>
@@ -1469,6 +1490,14 @@
                 <w:sz w:val="18"/>
               </w:rPr>
               <w:t xml:space="preserve">Task Title: </w:t>
+            </w:r>
+            <w:r>
+              <w:rPr>
+                <w:b/>
+                <w:bCs/>
+                <w:sz w:val="18"/>
+              </w:rPr>
+              <w:t>Create Team Website</w:t>
             </w:r>
           </w:p>
         </w:tc>
@@ -1488,9 +1517,7 @@
           <w:p>
             <w:pPr>
               <w:pStyle w:val="Normal"/>
-              <w:rPr>
-                <w:sz w:val="18"/>
-              </w:rPr>
+              <w:rPr/>
             </w:pPr>
             <w:r>
               <w:rPr>
@@ -1505,12 +1532,32 @@
                 <w:sz w:val="18"/>
               </w:rPr>
               <w:t xml:space="preserve"> </w:t>
+            </w:r>
+          </w:p>
+          <w:p>
+            <w:pPr>
+              <w:pStyle w:val="Normal"/>
+              <w:rPr>
+                <w:b/>
+                <w:b/>
+                <w:bCs/>
+                <w:color w:val="CE181E"/>
+              </w:rPr>
+            </w:pPr>
+            <w:r>
+              <w:rPr>
+                <w:b/>
+                <w:bCs/>
+                <w:color w:val="CE181E"/>
+                <w:sz w:val="18"/>
+              </w:rPr>
+              <w:t>9/23/2019</w:t>
             </w:r>
           </w:p>
         </w:tc>
         <w:tc>
           <w:tcPr>
-            <w:tcW w:w="1260" w:type="dxa"/>
+            <w:tcW w:w="1261" w:type="dxa"/>
             <w:tcBorders>
               <w:top w:val="single" w:sz="4" w:space="0" w:color="000000"/>
               <w:left w:val="single" w:sz="4" w:space="0" w:color="000000"/>
@@ -1524,9 +1571,7 @@
           <w:p>
             <w:pPr>
               <w:pStyle w:val="Normal"/>
-              <w:rPr>
-                <w:sz w:val="18"/>
-              </w:rPr>
+              <w:rPr/>
             </w:pPr>
             <w:r>
               <w:rPr>
@@ -1535,12 +1580,29 @@
                 <w:sz w:val="18"/>
               </w:rPr>
               <w:t xml:space="preserve">Orig. Due Date:  </w:t>
+            </w:r>
+          </w:p>
+          <w:p>
+            <w:pPr>
+              <w:pStyle w:val="Normal"/>
+              <w:rPr>
+                <w:color w:val="CE181E"/>
+              </w:rPr>
+            </w:pPr>
+            <w:r>
+              <w:rPr>
+                <w:b/>
+                <w:bCs/>
+                <w:color w:val="CE181E"/>
+                <w:sz w:val="18"/>
+              </w:rPr>
+              <w:t>2 days after notification from Dr. Doerry</w:t>
             </w:r>
           </w:p>
         </w:tc>
         <w:tc>
           <w:tcPr>
-            <w:tcW w:w="2429" w:type="dxa"/>
+            <w:tcW w:w="2428" w:type="dxa"/>
             <w:tcBorders>
               <w:top w:val="single" w:sz="4" w:space="0" w:color="000000"/>
               <w:left w:val="single" w:sz="4" w:space="0" w:color="000000"/>
@@ -1554,9 +1616,7 @@
           <w:p>
             <w:pPr>
               <w:pStyle w:val="Normal"/>
-              <w:rPr>
-                <w:sz w:val="18"/>
-              </w:rPr>
+              <w:rPr/>
             </w:pPr>
             <w:r>
               <w:rPr>
@@ -1577,7 +1637,7 @@
                 <w:color w:val="FF0000"/>
                 <w:sz w:val="18"/>
               </w:rPr>
-              <w:t>&lt;”in-progress”, “complete”, or “overdue”.  Plus a completion percentage</w:t>
+              <w:t>IN-PROGRESS (0%)</w:t>
             </w:r>
           </w:p>
         </w:tc>
@@ -1603,23 +1663,23 @@
           <w:p>
             <w:pPr>
               <w:pStyle w:val="Normal"/>
-              <w:rPr>
-                <w:sz w:val="18"/>
-              </w:rPr>
-            </w:pPr>
-            <w:r>
-              <w:rPr>
-                <w:b/>
-                <w:bCs/>
-                <w:sz w:val="18"/>
-              </w:rPr>
-              <w:t>Who (%):  &lt;</w:t>
-            </w:r>
-            <w:r>
-              <w:rPr>
-                <w:sz w:val="18"/>
-              </w:rPr>
-              <w:t>who’s responsible for it; if multiple persons, then to what percentage&gt;</w:t>
+              <w:rPr/>
+            </w:pPr>
+            <w:r>
+              <w:rPr>
+                <w:b/>
+                <w:bCs/>
+                <w:sz w:val="18"/>
+              </w:rPr>
+              <w:t xml:space="preserve">Who (%):  </w:t>
+            </w:r>
+            <w:r>
+              <w:rPr>
+                <w:b/>
+                <w:bCs/>
+                <w:sz w:val="18"/>
+              </w:rPr>
+              <w:t>Bowen Boyd (100%)</w:t>
             </w:r>
           </w:p>
         </w:tc>
@@ -1645,9 +1705,7 @@
           <w:p>
             <w:pPr>
               <w:pStyle w:val="Normal"/>
-              <w:rPr>
-                <w:sz w:val="18"/>
-              </w:rPr>
+              <w:rPr/>
             </w:pPr>
             <w:r>
               <w:rPr>
@@ -1659,9 +1717,11 @@
             </w:r>
             <w:r>
               <w:rPr>
-                <w:sz w:val="18"/>
-              </w:rPr>
-              <w:t xml:space="preserve">&lt;2-3 sentences to describe what involved with the task and its goals in more detail. </w:t>
+                <w:b/>
+                <w:bCs/>
+                <w:sz w:val="18"/>
+              </w:rPr>
+              <w:t xml:space="preserve">To load an initial index.html page into our website, and ensure that the site is accessible.  </w:t>
             </w:r>
           </w:p>
         </w:tc>
@@ -1687,9 +1747,7 @@
           <w:p>
             <w:pPr>
               <w:pStyle w:val="Normal"/>
-              <w:rPr>
-                <w:sz w:val="18"/>
-              </w:rPr>
+              <w:rPr/>
             </w:pPr>
             <w:r>
               <w:rPr>
@@ -1701,9 +1759,11 @@
             </w:r>
             <w:r>
               <w:rPr>
-                <w:sz w:val="18"/>
-              </w:rPr>
-              <w:t>&lt;Concise statement of exactly what deliverable is expected &gt;</w:t>
+                <w:b/>
+                <w:bCs/>
+                <w:sz w:val="18"/>
+              </w:rPr>
+              <w:t>An accessible initial team website including our team logo, contact information, and a message stating, “under construction”.</w:t>
             </w:r>
           </w:p>
         </w:tc>
@@ -1716,7 +1776,15 @@
       </w:pPr>
       <w:r>
         <w:rPr/>
-        <w:t xml:space="preserve">Upcoming Tasks: Planning </w:t>
+      </w:r>
+    </w:p>
+    <w:p>
+      <w:pPr>
+        <w:pStyle w:val="Normal"/>
+        <w:rPr/>
+      </w:pPr>
+      <w:r>
+        <w:rPr/>
       </w:r>
     </w:p>
     <w:tbl>
@@ -1741,15 +1809,695 @@
         <w:tblLook w:noVBand="0" w:val="0000" w:noHBand="0" w:lastColumn="0" w:firstColumn="0" w:lastRow="0" w:firstRow="0"/>
       </w:tblPr>
       <w:tblGrid>
-        <w:gridCol w:w="2447"/>
-        <w:gridCol w:w="2880"/>
-        <w:gridCol w:w="3421"/>
+        <w:gridCol w:w="3521"/>
+        <w:gridCol w:w="1537"/>
+        <w:gridCol w:w="1261"/>
+        <w:gridCol w:w="2429"/>
       </w:tblGrid>
       <w:tr>
         <w:trPr/>
         <w:tc>
           <w:tcPr>
-            <w:tcW w:w="2447" w:type="dxa"/>
+            <w:tcW w:w="3521" w:type="dxa"/>
+            <w:tcBorders>
+              <w:top w:val="single" w:sz="4" w:space="0" w:color="000000"/>
+              <w:left w:val="single" w:sz="4" w:space="0" w:color="000000"/>
+              <w:bottom w:val="single" w:sz="4" w:space="0" w:color="000000"/>
+              <w:right w:val="single" w:sz="4" w:space="0" w:color="000000"/>
+              <w:insideH w:val="single" w:sz="4" w:space="0" w:color="000000"/>
+              <w:insideV w:val="single" w:sz="4" w:space="0" w:color="000000"/>
+            </w:tcBorders>
+            <w:shd w:fill="auto" w:val="clear"/>
+          </w:tcPr>
+          <w:p>
+            <w:pPr>
+              <w:pStyle w:val="Normal"/>
+              <w:rPr/>
+            </w:pPr>
+            <w:r>
+              <w:rPr>
+                <w:b/>
+                <w:bCs/>
+                <w:sz w:val="18"/>
+              </w:rPr>
+              <w:t xml:space="preserve">Task Title: </w:t>
+            </w:r>
+            <w:r>
+              <w:rPr>
+                <w:b/>
+                <w:bCs/>
+                <w:sz w:val="18"/>
+              </w:rPr>
+              <w:t>Team Standards Document</w:t>
+            </w:r>
+          </w:p>
+        </w:tc>
+        <w:tc>
+          <w:tcPr>
+            <w:tcW w:w="1537" w:type="dxa"/>
+            <w:tcBorders>
+              <w:top w:val="single" w:sz="4" w:space="0" w:color="000000"/>
+              <w:left w:val="single" w:sz="4" w:space="0" w:color="000000"/>
+              <w:bottom w:val="single" w:sz="4" w:space="0" w:color="000000"/>
+              <w:right w:val="single" w:sz="4" w:space="0" w:color="000000"/>
+              <w:insideH w:val="single" w:sz="4" w:space="0" w:color="000000"/>
+              <w:insideV w:val="single" w:sz="4" w:space="0" w:color="000000"/>
+            </w:tcBorders>
+            <w:shd w:fill="auto" w:val="clear"/>
+          </w:tcPr>
+          <w:p>
+            <w:pPr>
+              <w:pStyle w:val="Normal"/>
+              <w:rPr/>
+            </w:pPr>
+            <w:r>
+              <w:rPr>
+                <w:b/>
+                <w:bCs/>
+                <w:sz w:val="18"/>
+              </w:rPr>
+              <w:t>Task Initiation:</w:t>
+            </w:r>
+            <w:r>
+              <w:rPr>
+                <w:sz w:val="18"/>
+              </w:rPr>
+              <w:t xml:space="preserve"> </w:t>
+            </w:r>
+          </w:p>
+          <w:p>
+            <w:pPr>
+              <w:pStyle w:val="Normal"/>
+              <w:rPr>
+                <w:b/>
+                <w:b/>
+                <w:bCs/>
+                <w:color w:val="CE181E"/>
+              </w:rPr>
+            </w:pPr>
+            <w:r>
+              <w:rPr>
+                <w:b/>
+                <w:bCs/>
+                <w:color w:val="CE181E"/>
+                <w:sz w:val="18"/>
+              </w:rPr>
+              <w:t>9/23/2019</w:t>
+            </w:r>
+          </w:p>
+        </w:tc>
+        <w:tc>
+          <w:tcPr>
+            <w:tcW w:w="1261" w:type="dxa"/>
+            <w:tcBorders>
+              <w:top w:val="single" w:sz="4" w:space="0" w:color="000000"/>
+              <w:left w:val="single" w:sz="4" w:space="0" w:color="000000"/>
+              <w:bottom w:val="single" w:sz="4" w:space="0" w:color="000000"/>
+              <w:right w:val="single" w:sz="4" w:space="0" w:color="000000"/>
+              <w:insideH w:val="single" w:sz="4" w:space="0" w:color="000000"/>
+              <w:insideV w:val="single" w:sz="4" w:space="0" w:color="000000"/>
+            </w:tcBorders>
+            <w:shd w:fill="auto" w:val="clear"/>
+          </w:tcPr>
+          <w:p>
+            <w:pPr>
+              <w:pStyle w:val="Normal"/>
+              <w:rPr/>
+            </w:pPr>
+            <w:r>
+              <w:rPr>
+                <w:b/>
+                <w:bCs/>
+                <w:sz w:val="18"/>
+              </w:rPr>
+              <w:t xml:space="preserve">Orig. Due Date:  </w:t>
+            </w:r>
+          </w:p>
+          <w:p>
+            <w:pPr>
+              <w:pStyle w:val="Normal"/>
+              <w:rPr>
+                <w:color w:val="CE181E"/>
+              </w:rPr>
+            </w:pPr>
+            <w:bookmarkStart w:id="0" w:name="__DdeLink__175_3716362812"/>
+            <w:r>
+              <w:rPr>
+                <w:b/>
+                <w:bCs/>
+                <w:color w:val="CE181E"/>
+                <w:sz w:val="18"/>
+              </w:rPr>
+              <w:t>9/25/2019</w:t>
+            </w:r>
+            <w:bookmarkEnd w:id="0"/>
+          </w:p>
+        </w:tc>
+        <w:tc>
+          <w:tcPr>
+            <w:tcW w:w="2429" w:type="dxa"/>
+            <w:tcBorders>
+              <w:top w:val="single" w:sz="4" w:space="0" w:color="000000"/>
+              <w:left w:val="single" w:sz="4" w:space="0" w:color="000000"/>
+              <w:bottom w:val="single" w:sz="4" w:space="0" w:color="000000"/>
+              <w:right w:val="single" w:sz="4" w:space="0" w:color="000000"/>
+              <w:insideH w:val="single" w:sz="4" w:space="0" w:color="000000"/>
+              <w:insideV w:val="single" w:sz="4" w:space="0" w:color="000000"/>
+            </w:tcBorders>
+            <w:shd w:fill="auto" w:val="clear"/>
+          </w:tcPr>
+          <w:p>
+            <w:pPr>
+              <w:pStyle w:val="Normal"/>
+              <w:rPr/>
+            </w:pPr>
+            <w:r>
+              <w:rPr>
+                <w:b/>
+                <w:bCs/>
+                <w:sz w:val="18"/>
+              </w:rPr>
+              <w:t>Status:</w:t>
+            </w:r>
+            <w:r>
+              <w:rPr>
+                <w:sz w:val="18"/>
+              </w:rPr>
+              <w:t xml:space="preserve"> </w:t>
+            </w:r>
+            <w:r>
+              <w:rPr>
+                <w:color w:val="FF0000"/>
+                <w:sz w:val="18"/>
+              </w:rPr>
+              <w:t>IN-PROGRESS (0%)</w:t>
+            </w:r>
+          </w:p>
+        </w:tc>
+      </w:tr>
+      <w:tr>
+        <w:trPr>
+          <w:cantSplit w:val="true"/>
+        </w:trPr>
+        <w:tc>
+          <w:tcPr>
+            <w:tcW w:w="8748" w:type="dxa"/>
+            <w:gridSpan w:val="4"/>
+            <w:tcBorders>
+              <w:top w:val="single" w:sz="4" w:space="0" w:color="000000"/>
+              <w:left w:val="single" w:sz="4" w:space="0" w:color="000000"/>
+              <w:bottom w:val="single" w:sz="4" w:space="0" w:color="000000"/>
+              <w:right w:val="single" w:sz="4" w:space="0" w:color="000000"/>
+              <w:insideH w:val="single" w:sz="4" w:space="0" w:color="000000"/>
+              <w:insideV w:val="single" w:sz="4" w:space="0" w:color="000000"/>
+            </w:tcBorders>
+            <w:shd w:fill="auto" w:val="clear"/>
+          </w:tcPr>
+          <w:p>
+            <w:pPr>
+              <w:pStyle w:val="Normal"/>
+              <w:rPr/>
+            </w:pPr>
+            <w:r>
+              <w:rPr>
+                <w:b/>
+                <w:bCs/>
+                <w:sz w:val="18"/>
+              </w:rPr>
+              <w:t xml:space="preserve">Who (%):  </w:t>
+            </w:r>
+            <w:r>
+              <w:rPr>
+                <w:b/>
+                <w:bCs/>
+                <w:sz w:val="18"/>
+              </w:rPr>
+              <w:t>Jordan Wright (50%)</w:t>
+            </w:r>
+          </w:p>
+        </w:tc>
+      </w:tr>
+      <w:tr>
+        <w:trPr>
+          <w:cantSplit w:val="true"/>
+        </w:trPr>
+        <w:tc>
+          <w:tcPr>
+            <w:tcW w:w="8748" w:type="dxa"/>
+            <w:gridSpan w:val="4"/>
+            <w:tcBorders>
+              <w:top w:val="single" w:sz="4" w:space="0" w:color="000000"/>
+              <w:left w:val="single" w:sz="4" w:space="0" w:color="000000"/>
+              <w:bottom w:val="single" w:sz="4" w:space="0" w:color="000000"/>
+              <w:right w:val="single" w:sz="4" w:space="0" w:color="000000"/>
+              <w:insideH w:val="single" w:sz="4" w:space="0" w:color="000000"/>
+              <w:insideV w:val="single" w:sz="4" w:space="0" w:color="000000"/>
+            </w:tcBorders>
+            <w:shd w:fill="auto" w:val="clear"/>
+          </w:tcPr>
+          <w:p>
+            <w:pPr>
+              <w:pStyle w:val="Normal"/>
+              <w:rPr/>
+            </w:pPr>
+            <w:r>
+              <w:rPr>
+                <w:b/>
+                <w:bCs/>
+                <w:sz w:val="18"/>
+              </w:rPr>
+              <w:t xml:space="preserve">Description:  </w:t>
+            </w:r>
+          </w:p>
+        </w:tc>
+      </w:tr>
+      <w:tr>
+        <w:trPr>
+          <w:cantSplit w:val="true"/>
+        </w:trPr>
+        <w:tc>
+          <w:tcPr>
+            <w:tcW w:w="8748" w:type="dxa"/>
+            <w:gridSpan w:val="4"/>
+            <w:tcBorders>
+              <w:top w:val="single" w:sz="4" w:space="0" w:color="000000"/>
+              <w:left w:val="single" w:sz="4" w:space="0" w:color="000000"/>
+              <w:bottom w:val="single" w:sz="4" w:space="0" w:color="000000"/>
+              <w:right w:val="single" w:sz="4" w:space="0" w:color="000000"/>
+              <w:insideH w:val="single" w:sz="4" w:space="0" w:color="000000"/>
+              <w:insideV w:val="single" w:sz="4" w:space="0" w:color="000000"/>
+            </w:tcBorders>
+            <w:shd w:fill="auto" w:val="clear"/>
+          </w:tcPr>
+          <w:p>
+            <w:pPr>
+              <w:pStyle w:val="Normal"/>
+              <w:rPr/>
+            </w:pPr>
+            <w:r>
+              <w:rPr>
+                <w:b/>
+                <w:bCs/>
+                <w:sz w:val="18"/>
+              </w:rPr>
+              <w:t xml:space="preserve">Expected Outcome:  </w:t>
+            </w:r>
+            <w:r>
+              <w:rPr>
+                <w:sz w:val="18"/>
+              </w:rPr>
+              <w:t>&lt;Concise statement of exactly what deliverable is expected &gt;</w:t>
+            </w:r>
+          </w:p>
+        </w:tc>
+      </w:tr>
+    </w:tbl>
+    <w:p>
+      <w:pPr>
+        <w:pStyle w:val="Heading3"/>
+        <w:rPr/>
+      </w:pPr>
+      <w:r>
+        <w:rPr/>
+      </w:r>
+    </w:p>
+    <w:tbl>
+      <w:tblPr>
+        <w:tblW w:w="8748" w:type="dxa"/>
+        <w:jc w:val="left"/>
+        <w:tblInd w:w="0" w:type="dxa"/>
+        <w:tblBorders>
+          <w:top w:val="single" w:sz="4" w:space="0" w:color="000000"/>
+          <w:left w:val="single" w:sz="4" w:space="0" w:color="000000"/>
+          <w:bottom w:val="single" w:sz="4" w:space="0" w:color="000000"/>
+          <w:right w:val="single" w:sz="4" w:space="0" w:color="000000"/>
+          <w:insideH w:val="single" w:sz="4" w:space="0" w:color="000000"/>
+          <w:insideV w:val="single" w:sz="4" w:space="0" w:color="000000"/>
+        </w:tblBorders>
+        <w:tblCellMar>
+          <w:top w:w="0" w:type="dxa"/>
+          <w:left w:w="108" w:type="dxa"/>
+          <w:bottom w:w="0" w:type="dxa"/>
+          <w:right w:w="108" w:type="dxa"/>
+        </w:tblCellMar>
+        <w:tblLook w:noVBand="0" w:val="0000" w:noHBand="0" w:lastColumn="0" w:firstColumn="0" w:lastRow="0" w:firstRow="0"/>
+      </w:tblPr>
+      <w:tblGrid>
+        <w:gridCol w:w="3521"/>
+        <w:gridCol w:w="1537"/>
+        <w:gridCol w:w="1261"/>
+        <w:gridCol w:w="2429"/>
+      </w:tblGrid>
+      <w:tr>
+        <w:trPr/>
+        <w:tc>
+          <w:tcPr>
+            <w:tcW w:w="3521" w:type="dxa"/>
+            <w:tcBorders>
+              <w:top w:val="single" w:sz="4" w:space="0" w:color="000000"/>
+              <w:left w:val="single" w:sz="4" w:space="0" w:color="000000"/>
+              <w:bottom w:val="single" w:sz="4" w:space="0" w:color="000000"/>
+              <w:right w:val="single" w:sz="4" w:space="0" w:color="000000"/>
+              <w:insideH w:val="single" w:sz="4" w:space="0" w:color="000000"/>
+              <w:insideV w:val="single" w:sz="4" w:space="0" w:color="000000"/>
+            </w:tcBorders>
+            <w:shd w:fill="auto" w:val="clear"/>
+          </w:tcPr>
+          <w:p>
+            <w:pPr>
+              <w:pStyle w:val="Normal"/>
+              <w:rPr/>
+            </w:pPr>
+            <w:r>
+              <w:rPr>
+                <w:b/>
+                <w:bCs/>
+                <w:sz w:val="18"/>
+              </w:rPr>
+              <w:t xml:space="preserve">Task Title: </w:t>
+            </w:r>
+            <w:r>
+              <w:rPr>
+                <w:b/>
+                <w:bCs/>
+                <w:sz w:val="18"/>
+              </w:rPr>
+              <w:t>Team Inventory</w:t>
+            </w:r>
+          </w:p>
+        </w:tc>
+        <w:tc>
+          <w:tcPr>
+            <w:tcW w:w="1537" w:type="dxa"/>
+            <w:tcBorders>
+              <w:top w:val="single" w:sz="4" w:space="0" w:color="000000"/>
+              <w:left w:val="single" w:sz="4" w:space="0" w:color="000000"/>
+              <w:bottom w:val="single" w:sz="4" w:space="0" w:color="000000"/>
+              <w:right w:val="single" w:sz="4" w:space="0" w:color="000000"/>
+              <w:insideH w:val="single" w:sz="4" w:space="0" w:color="000000"/>
+              <w:insideV w:val="single" w:sz="4" w:space="0" w:color="000000"/>
+            </w:tcBorders>
+            <w:shd w:fill="auto" w:val="clear"/>
+          </w:tcPr>
+          <w:p>
+            <w:pPr>
+              <w:pStyle w:val="Normal"/>
+              <w:rPr/>
+            </w:pPr>
+            <w:r>
+              <w:rPr>
+                <w:b/>
+                <w:bCs/>
+                <w:sz w:val="18"/>
+              </w:rPr>
+              <w:t>Task Initiation:</w:t>
+            </w:r>
+            <w:r>
+              <w:rPr>
+                <w:sz w:val="18"/>
+              </w:rPr>
+              <w:t xml:space="preserve"> </w:t>
+            </w:r>
+          </w:p>
+          <w:p>
+            <w:pPr>
+              <w:pStyle w:val="Normal"/>
+              <w:rPr>
+                <w:b/>
+                <w:b/>
+                <w:bCs/>
+                <w:color w:val="CE181E"/>
+              </w:rPr>
+            </w:pPr>
+            <w:r>
+              <w:rPr>
+                <w:b/>
+                <w:bCs/>
+                <w:color w:val="CE181E"/>
+                <w:sz w:val="18"/>
+              </w:rPr>
+              <w:t>9/23/2019</w:t>
+            </w:r>
+          </w:p>
+        </w:tc>
+        <w:tc>
+          <w:tcPr>
+            <w:tcW w:w="1261" w:type="dxa"/>
+            <w:tcBorders>
+              <w:top w:val="single" w:sz="4" w:space="0" w:color="000000"/>
+              <w:left w:val="single" w:sz="4" w:space="0" w:color="000000"/>
+              <w:bottom w:val="single" w:sz="4" w:space="0" w:color="000000"/>
+              <w:right w:val="single" w:sz="4" w:space="0" w:color="000000"/>
+              <w:insideH w:val="single" w:sz="4" w:space="0" w:color="000000"/>
+              <w:insideV w:val="single" w:sz="4" w:space="0" w:color="000000"/>
+            </w:tcBorders>
+            <w:shd w:fill="auto" w:val="clear"/>
+          </w:tcPr>
+          <w:p>
+            <w:pPr>
+              <w:pStyle w:val="Normal"/>
+              <w:rPr/>
+            </w:pPr>
+            <w:r>
+              <w:rPr>
+                <w:b/>
+                <w:bCs/>
+                <w:sz w:val="18"/>
+              </w:rPr>
+              <w:t xml:space="preserve">Orig. Due Date:  </w:t>
+            </w:r>
+          </w:p>
+          <w:p>
+            <w:pPr>
+              <w:pStyle w:val="Normal"/>
+              <w:rPr>
+                <w:color w:val="CE181E"/>
+              </w:rPr>
+            </w:pPr>
+            <w:r>
+              <w:rPr>
+                <w:b/>
+                <w:bCs/>
+                <w:color w:val="CE181E"/>
+                <w:sz w:val="18"/>
+              </w:rPr>
+              <w:t>9/25/2019</w:t>
+            </w:r>
+          </w:p>
+        </w:tc>
+        <w:tc>
+          <w:tcPr>
+            <w:tcW w:w="2429" w:type="dxa"/>
+            <w:tcBorders>
+              <w:top w:val="single" w:sz="4" w:space="0" w:color="000000"/>
+              <w:left w:val="single" w:sz="4" w:space="0" w:color="000000"/>
+              <w:bottom w:val="single" w:sz="4" w:space="0" w:color="000000"/>
+              <w:right w:val="single" w:sz="4" w:space="0" w:color="000000"/>
+              <w:insideH w:val="single" w:sz="4" w:space="0" w:color="000000"/>
+              <w:insideV w:val="single" w:sz="4" w:space="0" w:color="000000"/>
+            </w:tcBorders>
+            <w:shd w:fill="auto" w:val="clear"/>
+          </w:tcPr>
+          <w:p>
+            <w:pPr>
+              <w:pStyle w:val="Normal"/>
+              <w:rPr/>
+            </w:pPr>
+            <w:r>
+              <w:rPr>
+                <w:b/>
+                <w:bCs/>
+                <w:sz w:val="18"/>
+              </w:rPr>
+              <w:t>Status:</w:t>
+            </w:r>
+            <w:r>
+              <w:rPr>
+                <w:sz w:val="18"/>
+              </w:rPr>
+              <w:t xml:space="preserve"> </w:t>
+            </w:r>
+            <w:r>
+              <w:rPr>
+                <w:color w:val="FF0000"/>
+                <w:sz w:val="18"/>
+              </w:rPr>
+              <w:t>IN-PROGRESS (0%)</w:t>
+            </w:r>
+          </w:p>
+        </w:tc>
+      </w:tr>
+      <w:tr>
+        <w:trPr>
+          <w:cantSplit w:val="true"/>
+        </w:trPr>
+        <w:tc>
+          <w:tcPr>
+            <w:tcW w:w="8748" w:type="dxa"/>
+            <w:gridSpan w:val="4"/>
+            <w:tcBorders>
+              <w:top w:val="single" w:sz="4" w:space="0" w:color="000000"/>
+              <w:left w:val="single" w:sz="4" w:space="0" w:color="000000"/>
+              <w:bottom w:val="single" w:sz="4" w:space="0" w:color="000000"/>
+              <w:right w:val="single" w:sz="4" w:space="0" w:color="000000"/>
+              <w:insideH w:val="single" w:sz="4" w:space="0" w:color="000000"/>
+              <w:insideV w:val="single" w:sz="4" w:space="0" w:color="000000"/>
+            </w:tcBorders>
+            <w:shd w:fill="auto" w:val="clear"/>
+          </w:tcPr>
+          <w:p>
+            <w:pPr>
+              <w:pStyle w:val="Normal"/>
+              <w:rPr/>
+            </w:pPr>
+            <w:r>
+              <w:rPr>
+                <w:b/>
+                <w:bCs/>
+                <w:sz w:val="18"/>
+              </w:rPr>
+              <w:t>Who (%):  &lt;</w:t>
+            </w:r>
+            <w:r>
+              <w:rPr>
+                <w:sz w:val="18"/>
+              </w:rPr>
+              <w:t>who’s responsible for it; if multiple persons, then to what percentage&gt;</w:t>
+            </w:r>
+          </w:p>
+        </w:tc>
+      </w:tr>
+      <w:tr>
+        <w:trPr>
+          <w:cantSplit w:val="true"/>
+        </w:trPr>
+        <w:tc>
+          <w:tcPr>
+            <w:tcW w:w="8748" w:type="dxa"/>
+            <w:gridSpan w:val="4"/>
+            <w:tcBorders>
+              <w:top w:val="single" w:sz="4" w:space="0" w:color="000000"/>
+              <w:left w:val="single" w:sz="4" w:space="0" w:color="000000"/>
+              <w:bottom w:val="single" w:sz="4" w:space="0" w:color="000000"/>
+              <w:right w:val="single" w:sz="4" w:space="0" w:color="000000"/>
+              <w:insideH w:val="single" w:sz="4" w:space="0" w:color="000000"/>
+              <w:insideV w:val="single" w:sz="4" w:space="0" w:color="000000"/>
+            </w:tcBorders>
+            <w:shd w:fill="auto" w:val="clear"/>
+          </w:tcPr>
+          <w:p>
+            <w:pPr>
+              <w:pStyle w:val="Normal"/>
+              <w:rPr/>
+            </w:pPr>
+            <w:r>
+              <w:rPr>
+                <w:b/>
+                <w:bCs/>
+                <w:sz w:val="18"/>
+              </w:rPr>
+              <w:t xml:space="preserve">Description:  </w:t>
+            </w:r>
+            <w:r>
+              <w:rPr>
+                <w:sz w:val="18"/>
+              </w:rPr>
+              <w:t xml:space="preserve">&lt;2-3 sentences to describe what involved with the task and its goals in more detail. </w:t>
+            </w:r>
+          </w:p>
+        </w:tc>
+      </w:tr>
+      <w:tr>
+        <w:trPr>
+          <w:cantSplit w:val="true"/>
+        </w:trPr>
+        <w:tc>
+          <w:tcPr>
+            <w:tcW w:w="8748" w:type="dxa"/>
+            <w:gridSpan w:val="4"/>
+            <w:tcBorders>
+              <w:top w:val="single" w:sz="4" w:space="0" w:color="000000"/>
+              <w:left w:val="single" w:sz="4" w:space="0" w:color="000000"/>
+              <w:bottom w:val="single" w:sz="4" w:space="0" w:color="000000"/>
+              <w:right w:val="single" w:sz="4" w:space="0" w:color="000000"/>
+              <w:insideH w:val="single" w:sz="4" w:space="0" w:color="000000"/>
+              <w:insideV w:val="single" w:sz="4" w:space="0" w:color="000000"/>
+            </w:tcBorders>
+            <w:shd w:fill="auto" w:val="clear"/>
+          </w:tcPr>
+          <w:p>
+            <w:pPr>
+              <w:pStyle w:val="Normal"/>
+              <w:rPr/>
+            </w:pPr>
+            <w:r>
+              <w:rPr>
+                <w:b/>
+                <w:bCs/>
+                <w:sz w:val="18"/>
+              </w:rPr>
+              <w:t xml:space="preserve">Expected Outcome:  </w:t>
+            </w:r>
+            <w:r>
+              <w:rPr>
+                <w:sz w:val="18"/>
+              </w:rPr>
+              <w:t>&lt;Concise statement of exactly what deliverable is expected &gt;</w:t>
+            </w:r>
+          </w:p>
+        </w:tc>
+      </w:tr>
+    </w:tbl>
+    <w:p>
+      <w:pPr>
+        <w:pStyle w:val="Heading3"/>
+        <w:rPr/>
+      </w:pPr>
+      <w:r>
+        <w:rPr/>
+      </w:r>
+    </w:p>
+    <w:p>
+      <w:pPr>
+        <w:pStyle w:val="Heading3"/>
+        <w:rPr/>
+      </w:pPr>
+      <w:r>
+        <w:rPr/>
+        <w:t xml:space="preserve">Upcoming Tasks: Planning </w:t>
+      </w:r>
+    </w:p>
+    <w:tbl>
+      <w:tblPr>
+        <w:tblW w:w="8748" w:type="dxa"/>
+        <w:jc w:val="left"/>
+        <w:tblInd w:w="0" w:type="dxa"/>
+        <w:tblBorders>
+          <w:top w:val="single" w:sz="4" w:space="0" w:color="000000"/>
+          <w:left w:val="single" w:sz="4" w:space="0" w:color="000000"/>
+          <w:bottom w:val="single" w:sz="4" w:space="0" w:color="000000"/>
+          <w:right w:val="single" w:sz="4" w:space="0" w:color="000000"/>
+          <w:insideH w:val="single" w:sz="4" w:space="0" w:color="000000"/>
+          <w:insideV w:val="single" w:sz="4" w:space="0" w:color="000000"/>
+        </w:tblBorders>
+        <w:tblCellMar>
+          <w:top w:w="0" w:type="dxa"/>
+          <w:left w:w="108" w:type="dxa"/>
+          <w:bottom w:w="0" w:type="dxa"/>
+          <w:right w:w="108" w:type="dxa"/>
+        </w:tblCellMar>
+        <w:tblLook w:noVBand="0" w:val="0000" w:noHBand="0" w:lastColumn="0" w:firstColumn="0" w:lastRow="0" w:firstRow="0"/>
+      </w:tblPr>
+      <w:tblGrid>
+        <w:gridCol w:w="2446"/>
+        <w:gridCol w:w="2880"/>
+        <w:gridCol w:w="3422"/>
+      </w:tblGrid>
+      <w:tr>
+        <w:trPr/>
+        <w:tc>
+          <w:tcPr>
+            <w:tcW w:w="2446" w:type="dxa"/>
             <w:tcBorders>
               <w:top w:val="single" w:sz="4" w:space="0" w:color="000000"/>
               <w:left w:val="single" w:sz="4" w:space="0" w:color="000000"/>
@@ -1815,7 +2563,7 @@
         </w:tc>
         <w:tc>
           <w:tcPr>
-            <w:tcW w:w="3421" w:type="dxa"/>
+            <w:tcW w:w="3422" w:type="dxa"/>
             <w:tcBorders>
               <w:top w:val="single" w:sz="4" w:space="0" w:color="000000"/>
               <w:left w:val="single" w:sz="4" w:space="0" w:color="000000"/>
@@ -2483,6 +3231,7 @@
       </w:pPr>
       <w:rPr>
         <w:rFonts w:ascii="Symbol" w:hAnsi="Symbol" w:cs="Symbol" w:hint="default"/>
+        <w:rFonts w:cs="Symbol"/>
       </w:rPr>
     </w:lvl>
     <w:lvl w:ilvl="1">
@@ -2508,6 +3257,7 @@
       </w:pPr>
       <w:rPr>
         <w:rFonts w:ascii="Wingdings" w:hAnsi="Wingdings" w:cs="Wingdings" w:hint="default"/>
+        <w:rFonts w:cs="Wingdings"/>
       </w:rPr>
     </w:lvl>
     <w:lvl w:ilvl="3">
@@ -2520,6 +3270,7 @@
       </w:pPr>
       <w:rPr>
         <w:rFonts w:ascii="Symbol" w:hAnsi="Symbol" w:cs="Symbol" w:hint="default"/>
+        <w:rFonts w:cs="Symbol"/>
       </w:rPr>
     </w:lvl>
     <w:lvl w:ilvl="4">
@@ -2545,6 +3296,7 @@
       </w:pPr>
       <w:rPr>
         <w:rFonts w:ascii="Wingdings" w:hAnsi="Wingdings" w:cs="Wingdings" w:hint="default"/>
+        <w:rFonts w:cs="Wingdings"/>
       </w:rPr>
     </w:lvl>
     <w:lvl w:ilvl="6">
@@ -2557,6 +3309,7 @@
       </w:pPr>
       <w:rPr>
         <w:rFonts w:ascii="Symbol" w:hAnsi="Symbol" w:cs="Symbol" w:hint="default"/>
+        <w:rFonts w:cs="Symbol"/>
       </w:rPr>
     </w:lvl>
     <w:lvl w:ilvl="7">
@@ -2582,6 +3335,7 @@
       </w:pPr>
       <w:rPr>
         <w:rFonts w:ascii="Wingdings" w:hAnsi="Wingdings" w:cs="Wingdings" w:hint="default"/>
+        <w:rFonts w:cs="Wingdings"/>
       </w:rPr>
     </w:lvl>
   </w:abstractNum>
@@ -2596,6 +3350,7 @@
       </w:pPr>
       <w:rPr>
         <w:rFonts w:ascii="Symbol" w:hAnsi="Symbol" w:cs="Symbol" w:hint="default"/>
+        <w:rFonts w:cs="Symbol"/>
       </w:rPr>
     </w:lvl>
     <w:lvl w:ilvl="1">
@@ -2621,6 +3376,7 @@
       </w:pPr>
       <w:rPr>
         <w:rFonts w:ascii="Wingdings" w:hAnsi="Wingdings" w:cs="Wingdings" w:hint="default"/>
+        <w:rFonts w:cs="Wingdings"/>
       </w:rPr>
     </w:lvl>
     <w:lvl w:ilvl="3">
@@ -2633,6 +3389,7 @@
       </w:pPr>
       <w:rPr>
         <w:rFonts w:ascii="Symbol" w:hAnsi="Symbol" w:cs="Symbol" w:hint="default"/>
+        <w:rFonts w:cs="Symbol"/>
       </w:rPr>
     </w:lvl>
     <w:lvl w:ilvl="4">
@@ -2658,6 +3415,7 @@
       </w:pPr>
       <w:rPr>
         <w:rFonts w:ascii="Wingdings" w:hAnsi="Wingdings" w:cs="Wingdings" w:hint="default"/>
+        <w:rFonts w:cs="Wingdings"/>
       </w:rPr>
     </w:lvl>
     <w:lvl w:ilvl="6">
@@ -2670,6 +3428,7 @@
       </w:pPr>
       <w:rPr>
         <w:rFonts w:ascii="Symbol" w:hAnsi="Symbol" w:cs="Symbol" w:hint="default"/>
+        <w:rFonts w:cs="Symbol"/>
       </w:rPr>
     </w:lvl>
     <w:lvl w:ilvl="7">
@@ -2695,6 +3454,7 @@
       </w:pPr>
       <w:rPr>
         <w:rFonts w:ascii="Wingdings" w:hAnsi="Wingdings" w:cs="Wingdings" w:hint="default"/>
+        <w:rFonts w:cs="Wingdings"/>
       </w:rPr>
     </w:lvl>
   </w:abstractNum>
@@ -3374,6 +4134,132 @@
       <w:rFonts w:cs="Courier New"/>
     </w:rPr>
   </w:style>
+  <w:style w:type="character" w:styleId="ListLabel7">
+    <w:name w:val="ListLabel 7"/>
+    <w:qFormat/>
+    <w:rPr>
+      <w:rFonts w:cs="Symbol"/>
+    </w:rPr>
+  </w:style>
+  <w:style w:type="character" w:styleId="ListLabel8">
+    <w:name w:val="ListLabel 8"/>
+    <w:qFormat/>
+    <w:rPr>
+      <w:rFonts w:cs="Courier New"/>
+    </w:rPr>
+  </w:style>
+  <w:style w:type="character" w:styleId="ListLabel9">
+    <w:name w:val="ListLabel 9"/>
+    <w:qFormat/>
+    <w:rPr>
+      <w:rFonts w:cs="Wingdings"/>
+    </w:rPr>
+  </w:style>
+  <w:style w:type="character" w:styleId="ListLabel10">
+    <w:name w:val="ListLabel 10"/>
+    <w:qFormat/>
+    <w:rPr>
+      <w:rFonts w:cs="Symbol"/>
+    </w:rPr>
+  </w:style>
+  <w:style w:type="character" w:styleId="ListLabel11">
+    <w:name w:val="ListLabel 11"/>
+    <w:qFormat/>
+    <w:rPr>
+      <w:rFonts w:cs="Courier New"/>
+    </w:rPr>
+  </w:style>
+  <w:style w:type="character" w:styleId="ListLabel12">
+    <w:name w:val="ListLabel 12"/>
+    <w:qFormat/>
+    <w:rPr>
+      <w:rFonts w:cs="Wingdings"/>
+    </w:rPr>
+  </w:style>
+  <w:style w:type="character" w:styleId="ListLabel13">
+    <w:name w:val="ListLabel 13"/>
+    <w:qFormat/>
+    <w:rPr>
+      <w:rFonts w:cs="Symbol"/>
+    </w:rPr>
+  </w:style>
+  <w:style w:type="character" w:styleId="ListLabel14">
+    <w:name w:val="ListLabel 14"/>
+    <w:qFormat/>
+    <w:rPr>
+      <w:rFonts w:cs="Courier New"/>
+    </w:rPr>
+  </w:style>
+  <w:style w:type="character" w:styleId="ListLabel15">
+    <w:name w:val="ListLabel 15"/>
+    <w:qFormat/>
+    <w:rPr>
+      <w:rFonts w:cs="Wingdings"/>
+    </w:rPr>
+  </w:style>
+  <w:style w:type="character" w:styleId="ListLabel16">
+    <w:name w:val="ListLabel 16"/>
+    <w:qFormat/>
+    <w:rPr>
+      <w:rFonts w:cs="Symbol"/>
+    </w:rPr>
+  </w:style>
+  <w:style w:type="character" w:styleId="ListLabel17">
+    <w:name w:val="ListLabel 17"/>
+    <w:qFormat/>
+    <w:rPr>
+      <w:rFonts w:cs="Courier New"/>
+    </w:rPr>
+  </w:style>
+  <w:style w:type="character" w:styleId="ListLabel18">
+    <w:name w:val="ListLabel 18"/>
+    <w:qFormat/>
+    <w:rPr>
+      <w:rFonts w:cs="Wingdings"/>
+    </w:rPr>
+  </w:style>
+  <w:style w:type="character" w:styleId="ListLabel19">
+    <w:name w:val="ListLabel 19"/>
+    <w:qFormat/>
+    <w:rPr>
+      <w:rFonts w:cs="Symbol"/>
+    </w:rPr>
+  </w:style>
+  <w:style w:type="character" w:styleId="ListLabel20">
+    <w:name w:val="ListLabel 20"/>
+    <w:qFormat/>
+    <w:rPr>
+      <w:rFonts w:cs="Courier New"/>
+    </w:rPr>
+  </w:style>
+  <w:style w:type="character" w:styleId="ListLabel21">
+    <w:name w:val="ListLabel 21"/>
+    <w:qFormat/>
+    <w:rPr>
+      <w:rFonts w:cs="Wingdings"/>
+    </w:rPr>
+  </w:style>
+  <w:style w:type="character" w:styleId="ListLabel22">
+    <w:name w:val="ListLabel 22"/>
+    <w:qFormat/>
+    <w:rPr>
+      <w:rFonts w:cs="Symbol"/>
+    </w:rPr>
+  </w:style>
+  <w:style w:type="character" w:styleId="ListLabel23">
+    <w:name w:val="ListLabel 23"/>
+    <w:qFormat/>
+    <w:rPr>
+      <w:rFonts w:cs="Courier New"/>
+    </w:rPr>
+  </w:style>
+  <w:style w:type="character" w:styleId="ListLabel24">
+    <w:name w:val="ListLabel 24"/>
+    <w:qFormat/>
+    <w:rPr>
+      <w:rFonts w:cs="Wingdings"/>
+    </w:rPr>
+  </w:style>
   <w:style w:type="paragraph" w:styleId="Heading">
     <w:name w:val="Heading"/>
     <w:basedOn w:val="Normal"/>
@@ -3444,6 +4330,28 @@
       <w:contextualSpacing/>
     </w:pPr>
     <w:rPr/>
+  </w:style>
+  <w:style w:type="paragraph" w:styleId="TableContents">
+    <w:name w:val="Table Contents"/>
+    <w:basedOn w:val="Normal"/>
+    <w:qFormat/>
+    <w:pPr>
+      <w:suppressLineNumbers/>
+    </w:pPr>
+    <w:rPr/>
+  </w:style>
+  <w:style w:type="paragraph" w:styleId="TableHeading">
+    <w:name w:val="Table Heading"/>
+    <w:basedOn w:val="TableContents"/>
+    <w:qFormat/>
+    <w:pPr>
+      <w:suppressLineNumbers/>
+      <w:jc w:val="center"/>
+    </w:pPr>
+    <w:rPr>
+      <w:b/>
+      <w:bCs/>
+    </w:rPr>
   </w:style>
   <w:style w:type="numbering" w:styleId="NoList" w:default="1">
     <w:name w:val="No List"/>

</xml_diff>